<commit_message>
Add save & load functionality
</commit_message>
<xml_diff>
--- a/AlgorithmsGame/Report.docx
+++ b/AlgorithmsGame/Report.docx
@@ -13,13 +13,6 @@
     <w:p>
       <w:pPr>
         <w:pStyle w:val="Subtitle"/>
-      </w:pPr>
-      <w:r>
-        <w:t>Gabriel Faes – u5711834 (University of Warwick)</w:t>
-      </w:r>
-    </w:p>
-    <w:p>
-      <w:pPr>
         <w:sectPr>
           <w:pgSz w:w="11906" w:h="16838"/>
           <w:pgMar w:top="1440" w:right="1440" w:bottom="1440" w:left="1440" w:header="708" w:footer="708" w:gutter="0"/>
@@ -27,6 +20,9 @@
           <w:docGrid w:linePitch="360"/>
         </w:sectPr>
       </w:pPr>
+      <w:r>
+        <w:t>Gabriel Faes – u5711834 (University of Warwick)</w:t>
+      </w:r>
     </w:p>
     <w:p>
       <w:pPr>
@@ -2403,6 +2399,22 @@
       </w:r>
       <w:r>
         <w:t xml:space="preserve">general coding conventions. </w:t>
+      </w:r>
+    </w:p>
+    <w:p>
+      <w:r>
+        <w:t xml:space="preserve">The GitHub repository can be found here: </w:t>
+      </w:r>
+      <w:hyperlink r:id="rId9" w:history="1">
+        <w:r>
+          <w:rPr>
+            <w:rStyle w:val="Hyperlink"/>
+          </w:rPr>
+          <w:t>https://github.com/Gabrio05/WM908Algorithms/tree/main</w:t>
+        </w:r>
+      </w:hyperlink>
+      <w:r>
+        <w:t xml:space="preserve"> </w:t>
       </w:r>
     </w:p>
     <w:sectPr>
@@ -3929,6 +3941,29 @@
       <w:color w:val="666666"/>
     </w:rPr>
   </w:style>
+  <w:style w:type="character" w:styleId="Hyperlink">
+    <w:name w:val="Hyperlink"/>
+    <w:basedOn w:val="DefaultParagraphFont"/>
+    <w:uiPriority w:val="99"/>
+    <w:unhideWhenUsed/>
+    <w:rsid w:val="00B2614B"/>
+    <w:rPr>
+      <w:color w:val="467886" w:themeColor="hyperlink"/>
+      <w:u w:val="single"/>
+    </w:rPr>
+  </w:style>
+  <w:style w:type="character" w:styleId="UnresolvedMention">
+    <w:name w:val="Unresolved Mention"/>
+    <w:basedOn w:val="DefaultParagraphFont"/>
+    <w:uiPriority w:val="99"/>
+    <w:semiHidden/>
+    <w:unhideWhenUsed/>
+    <w:rsid w:val="00B2614B"/>
+    <w:rPr>
+      <w:color w:val="605E5C"/>
+      <w:shd w:val="clear" w:color="auto" w:fill="E1DFDD"/>
+    </w:rPr>
+  </w:style>
 </w:styles>
 </file>
 

</xml_diff>